<commit_message>
Updates to write up
</commit_message>
<xml_diff>
--- a/Project 1 Write Up-Final.docx
+++ b/Project 1 Write Up-Final.docx
@@ -302,49 +302,23 @@
           <w:shd w:fill="FFFFFF" w:val="clear"/>
         </w:rPr>
         <w:tab/>
-        <w:t xml:space="preserve">As for this information, we started with the total number of 8 diseases included within the data and slowly eliminated them based on curability and relation to income (based on our initial hypothesis). Once we were able to pin it down to Hepatitis A and Pertussis we were able to proceed to finding out how many cases there were per-state</w:t>
-      </w:r>
-    </w:p>
-    <w:p>
-      <w:pPr>
-        <w:spacing w:before="0" w:after="240" w:line="240"/>
-        <w:ind w:right="0" w:left="0" w:firstLine="0"/>
-        <w:jc w:val="left"/>
-        <w:rPr>
-          <w:rFonts w:ascii="Segoe UI" w:hAnsi="Segoe UI" w:cs="Segoe UI" w:eastAsia="Segoe UI"/>
-          <w:color w:val="24292E"/>
-          <w:spacing w:val="0"/>
-          <w:position w:val="0"/>
-          <w:sz w:val="24"/>
-          <w:shd w:fill="FFFFFF" w:val="clear"/>
-        </w:rPr>
-      </w:pPr>
-    </w:p>
-    <w:p>
-      <w:pPr>
-        <w:spacing w:before="0" w:after="240" w:line="240"/>
-        <w:ind w:right="0" w:left="0" w:firstLine="0"/>
-        <w:jc w:val="left"/>
-        <w:rPr>
-          <w:rFonts w:ascii="Segoe UI" w:hAnsi="Segoe UI" w:cs="Segoe UI" w:eastAsia="Segoe UI"/>
-          <w:color w:val="24292E"/>
-          <w:spacing w:val="0"/>
-          <w:position w:val="0"/>
-          <w:sz w:val="24"/>
-          <w:shd w:fill="FFFFFF" w:val="clear"/>
-        </w:rPr>
-      </w:pPr>
-      <w:r>
-        <w:rPr>
-          <w:rFonts w:ascii="Segoe UI" w:hAnsi="Segoe UI" w:cs="Segoe UI" w:eastAsia="Segoe UI"/>
-          <w:color w:val="24292E"/>
-          <w:spacing w:val="0"/>
-          <w:position w:val="0"/>
-          <w:sz w:val="24"/>
-          <w:shd w:fill="FFFFFF" w:val="clear"/>
-        </w:rPr>
-        <w:t xml:space="preserve"> and how it related to average household income. </w:t>
-      </w:r>
+        <w:t xml:space="preserve">As for this information, we started with the total number of 8 diseases included within the data and slowly eliminated them based on curability and relation to income (based on our initial hypothesis). Once we were able to pin it down to Hepatitis A and Pertussis we were able to proceed to finding out how many cases there were per-state and how it related to average household income. </w:t>
+      </w:r>
+    </w:p>
+    <w:p>
+      <w:pPr>
+        <w:spacing w:before="0" w:after="240" w:line="240"/>
+        <w:ind w:right="0" w:left="0" w:firstLine="0"/>
+        <w:jc w:val="left"/>
+        <w:rPr>
+          <w:rFonts w:ascii="Segoe UI" w:hAnsi="Segoe UI" w:cs="Segoe UI" w:eastAsia="Segoe UI"/>
+          <w:color w:val="24292E"/>
+          <w:spacing w:val="0"/>
+          <w:position w:val="0"/>
+          <w:sz w:val="24"/>
+          <w:shd w:fill="FFFFFF" w:val="clear"/>
+        </w:rPr>
+      </w:pPr>
       <w:r>
         <w:object w:dxaOrig="8985" w:dyaOrig="4177">
           <v:rect xmlns:o="urn:schemas-microsoft-com:office:office" xmlns:v="urn:schemas-microsoft-com:vml" id="rectole0000000000" style="width:449.250000pt;height:208.850000pt" o:preferrelative="t" o:ole="">

</xml_diff>